<commit_message>
Update Rmd file and add GitHub link
</commit_message>
<xml_diff>
--- a/Ran_Ji_Project2.docx
+++ b/Ran_Ji_Project2.docx
@@ -9,6 +9,7 @@
           <w:rFonts w:hint="default" w:ascii="Times New Roman" w:hAnsi="Times New Roman" w:cs="Times New Roman"/>
         </w:rPr>
       </w:pPr>
+      <w:bookmarkStart w:id="0" w:name="_GoBack"/>
       <w:r>
         <w:rPr>
           <w:rFonts w:hint="default" w:ascii="Times New Roman" w:hAnsi="Times New Roman" w:cs="Times New Roman"/>
@@ -29,8 +30,6 @@
         </w:rPr>
         <w:t>Ran Ji</w:t>
       </w:r>
-      <w:bookmarkStart w:id="0" w:name="_GoBack"/>
-      <w:bookmarkEnd w:id="0"/>
     </w:p>
     <w:p>
       <w:pPr>
@@ -903,6 +902,53 @@
         <w:t>PM2.5 levels show noticeable seasonal variation across all three years, with higher concentrations in winter and early spring. Although the overall patterns are similar across years, 2018 appears to have slightly higher PM2.5 values during winter months.</w:t>
       </w:r>
     </w:p>
+    <w:p>
+      <w:pPr>
+        <w:pStyle w:val="3"/>
+        <w:rPr>
+          <w:rFonts w:hint="default" w:ascii="Times New Roman" w:hAnsi="Times New Roman" w:cs="Times New Roman"/>
+        </w:rPr>
+      </w:pPr>
+      <w:r>
+        <w:rPr>
+          <w:rFonts w:hint="default" w:ascii="Times New Roman" w:hAnsi="Times New Roman" w:cs="Times New Roman"/>
+        </w:rPr>
+        <w:t xml:space="preserve">Github link: </w:t>
+      </w:r>
+      <w:r>
+        <w:rPr>
+          <w:rFonts w:hint="default" w:ascii="Times New Roman" w:hAnsi="Times New Roman" w:cs="Times New Roman"/>
+        </w:rPr>
+        <w:fldChar w:fldCharType="begin"/>
+      </w:r>
+      <w:r>
+        <w:rPr>
+          <w:rFonts w:hint="default" w:ascii="Times New Roman" w:hAnsi="Times New Roman" w:cs="Times New Roman"/>
+        </w:rPr>
+        <w:instrText xml:space="preserve"> HYPERLINK "https://github.com/Ran0810/Ran_Ji_Project2" \h </w:instrText>
+      </w:r>
+      <w:r>
+        <w:rPr>
+          <w:rFonts w:hint="default" w:ascii="Times New Roman" w:hAnsi="Times New Roman" w:cs="Times New Roman"/>
+        </w:rPr>
+        <w:fldChar w:fldCharType="separate"/>
+      </w:r>
+      <w:r>
+        <w:rPr>
+          <w:rStyle w:val="20"/>
+          <w:rFonts w:hint="default" w:ascii="Times New Roman" w:hAnsi="Times New Roman" w:cs="Times New Roman"/>
+        </w:rPr>
+        <w:t>https://github.com/Ran0810/Ran_Ji_Project2</w:t>
+      </w:r>
+      <w:r>
+        <w:rPr>
+          <w:rStyle w:val="20"/>
+          <w:rFonts w:hint="default" w:ascii="Times New Roman" w:hAnsi="Times New Roman" w:cs="Times New Roman"/>
+        </w:rPr>
+        <w:fldChar w:fldCharType="end"/>
+      </w:r>
+    </w:p>
+    <w:bookmarkEnd w:id="0"/>
     <w:sectPr>
       <w:cols w:space="720" w:num="1"/>
     </w:sectPr>
@@ -1569,7 +1615,6 @@
     <w:name w:val="Subtitle Char"/>
     <w:basedOn w:val="19"/>
     <w:link w:val="15"/>
-    <w:qFormat/>
     <w:uiPriority w:val="11"/>
     <w:rPr>
       <w:rFonts w:eastAsiaTheme="majorEastAsia" w:cstheme="majorBidi"/>
@@ -1641,6 +1686,7 @@
     <w:name w:val="Heading 1 Char"/>
     <w:basedOn w:val="19"/>
     <w:link w:val="2"/>
+    <w:qFormat/>
     <w:uiPriority w:val="9"/>
     <w:rPr>
       <w:rFonts w:asciiTheme="majorHAnsi" w:hAnsiTheme="majorHAnsi" w:eastAsiaTheme="majorEastAsia" w:cstheme="majorBidi"/>
@@ -1668,7 +1714,6 @@
     <w:basedOn w:val="19"/>
     <w:link w:val="5"/>
     <w:semiHidden/>
-    <w:qFormat/>
     <w:uiPriority w:val="9"/>
     <w:rPr>
       <w:rFonts w:eastAsiaTheme="majorEastAsia" w:cstheme="majorBidi"/>
@@ -1696,7 +1741,6 @@
     <w:basedOn w:val="19"/>
     <w:link w:val="7"/>
     <w:semiHidden/>
-    <w:qFormat/>
     <w:uiPriority w:val="9"/>
     <w:rPr>
       <w:rFonts w:eastAsiaTheme="majorEastAsia" w:cstheme="majorBidi"/>
@@ -1830,7 +1874,6 @@
   <w:style w:type="paragraph" w:customStyle="1" w:styleId="46">
     <w:name w:val="Figure"/>
     <w:basedOn w:val="1"/>
-    <w:qFormat/>
     <w:uiPriority w:val="0"/>
   </w:style>
   <w:style w:type="paragraph" w:customStyle="1" w:styleId="47">
@@ -2182,7 +2225,6 @@
   <w:style w:type="character" w:customStyle="1" w:styleId="80">
     <w:name w:val="AlertTok"/>
     <w:basedOn w:val="48"/>
-    <w:qFormat/>
     <w:uiPriority w:val="0"/>
     <w:rPr>
       <w:color w:val="EF2929"/>
@@ -2192,7 +2234,6 @@
   <w:style w:type="character" w:customStyle="1" w:styleId="81">
     <w:name w:val="ErrorTok"/>
     <w:basedOn w:val="48"/>
-    <w:qFormat/>
     <w:uiPriority w:val="0"/>
     <w:rPr>
       <w:b/>
@@ -2203,7 +2244,6 @@
   <w:style w:type="character" w:customStyle="1" w:styleId="82">
     <w:name w:val="NormalTok"/>
     <w:basedOn w:val="48"/>
-    <w:qFormat/>
     <w:uiPriority w:val="0"/>
     <w:rPr>
       <w:shd w:val="clear" w:fill="F8F8F8"/>

</xml_diff>